<commit_message>
Add logic for event attendee count and if user is already booked for event and restaurant
</commit_message>
<xml_diff>
--- a/app/API Docs.docx
+++ b/app/API Docs.docx
@@ -73,13 +73,7 @@
       </w:r>
       <w:proofErr w:type="spellEnd"/>
       <w:r>
-        <w:t>/user/</w:t>
-      </w:r>
-      <w:r>
-        <w:t>login</w:t>
-      </w:r>
-      <w:r>
-        <w:t>/</w:t>
+        <w:t>/user/login/</w:t>
       </w:r>
     </w:p>
     <w:p>
@@ -100,10 +94,7 @@
     <w:p>
       <w:r>
         <w:tab/>
-        <w:t>“email”: “&lt;email&gt;”</w:t>
-      </w:r>
-      <w:r>
-        <w:t>,</w:t>
+        <w:t>“email”: “&lt;email&gt;”,</w:t>
       </w:r>
     </w:p>
     <w:p>
@@ -137,19 +128,7 @@
       </w:r>
       <w:proofErr w:type="spellEnd"/>
       <w:r>
-        <w:t>/</w:t>
-      </w:r>
-      <w:r>
-        <w:t>restaurant</w:t>
-      </w:r>
-      <w:r>
-        <w:t>/</w:t>
-      </w:r>
-      <w:r>
-        <w:t>book</w:t>
-      </w:r>
-      <w:r>
-        <w:t>/</w:t>
+        <w:t>/restaurant/book/</w:t>
       </w:r>
     </w:p>
     <w:p>
@@ -159,6 +138,11 @@
     </w:p>
     <w:p>
       <w:r>
+        <w:t>AUTH: Token</w:t>
+      </w:r>
+    </w:p>
+    <w:p>
+      <w:r>
         <w:t xml:space="preserve">JSON Request: </w:t>
       </w:r>
     </w:p>
@@ -170,10 +154,13 @@
     <w:p>
       <w:r>
         <w:tab/>
-        <w:t>“email”: “&lt;email&gt;”</w:t>
-      </w:r>
-      <w:r>
-        <w:t>,</w:t>
+        <w:t>“phone”: “&lt;phone&gt;”,</w:t>
+      </w:r>
+    </w:p>
+    <w:p>
+      <w:r>
+        <w:tab/>
+        <w:t>“guests”: “&lt;guests&gt;”,</w:t>
       </w:r>
     </w:p>
     <w:p>
@@ -181,47 +168,59 @@
         <w:tab/>
         <w:t>“</w:t>
       </w:r>
-      <w:r>
-        <w:t>phone</w:t>
-      </w:r>
+      <w:proofErr w:type="spellStart"/>
+      <w:r>
+        <w:t>date</w:t>
+      </w:r>
+      <w:r>
+        <w:t>time</w:t>
+      </w:r>
+      <w:proofErr w:type="spellEnd"/>
       <w:r>
         <w:t>”: “&lt;</w:t>
       </w:r>
-      <w:r>
-        <w:t>phone</w:t>
-      </w:r>
+      <w:proofErr w:type="spellStart"/>
+      <w:r>
+        <w:t>date</w:t>
+      </w:r>
+      <w:r>
+        <w:t>time</w:t>
+      </w:r>
+      <w:proofErr w:type="spellEnd"/>
       <w:r>
         <w:t>&gt;”</w:t>
       </w:r>
       <w:r>
-        <w:t>,</w:t>
-      </w:r>
-    </w:p>
-    <w:p>
-      <w:r>
-        <w:tab/>
-        <w:t>“</w:t>
-      </w:r>
-      <w:r>
-        <w:t>guests</w:t>
-      </w:r>
-      <w:r>
-        <w:t>”: “&lt;</w:t>
-      </w:r>
-      <w:r>
-        <w:t>guests</w:t>
-      </w:r>
-      <w:r>
-        <w:t>&gt;</w:t>
-      </w:r>
-      <w:r>
-        <w:t>”,</w:t>
-      </w:r>
-    </w:p>
-    <w:p>
-      <w:r>
-        <w:tab/>
-        <w:t>“date”: “&lt;date&gt;”</w:t>
+        <w:t xml:space="preserve"> (“</w:t>
+      </w:r>
+      <w:proofErr w:type="spellStart"/>
+      <w:r>
+        <w:t>yyyy</w:t>
+      </w:r>
+      <w:proofErr w:type="spellEnd"/>
+      <w:r>
+        <w:t>-mm-</w:t>
+      </w:r>
+      <w:proofErr w:type="spellStart"/>
+      <w:r>
+        <w:t>dd</w:t>
+      </w:r>
+      <w:proofErr w:type="spellEnd"/>
+      <w:r>
+        <w:t xml:space="preserve"> </w:t>
+      </w:r>
+      <w:proofErr w:type="spellStart"/>
+      <w:r>
+        <w:t>hh:</w:t>
+      </w:r>
+      <w:proofErr w:type="gramStart"/>
+      <w:r>
+        <w:t>mm:ss</w:t>
+      </w:r>
+      <w:proofErr w:type="spellEnd"/>
+      <w:proofErr w:type="gramEnd"/>
+      <w:r>
+        <w:t>”)</w:t>
       </w:r>
     </w:p>
     <w:p>
@@ -240,22 +239,7 @@
       </w:r>
       <w:proofErr w:type="spellEnd"/>
       <w:r>
-        <w:t>/</w:t>
-      </w:r>
-      <w:r>
-        <w:t>restaurant</w:t>
-      </w:r>
-      <w:r>
-        <w:t>/</w:t>
-      </w:r>
-      <w:r>
-        <w:t>booking</w:t>
-      </w:r>
-      <w:r>
-        <w:t>/</w:t>
-      </w:r>
-      <w:r>
-        <w:t>update/</w:t>
+        <w:t>/restaurant/booking/update/</w:t>
       </w:r>
     </w:p>
     <w:p>
@@ -265,6 +249,11 @@
     </w:p>
     <w:p>
       <w:r>
+        <w:t>AUTH: Token</w:t>
+      </w:r>
+    </w:p>
+    <w:p>
+      <w:r>
         <w:t xml:space="preserve">JSON Request: </w:t>
       </w:r>
     </w:p>
@@ -276,27 +265,63 @@
     <w:p>
       <w:r>
         <w:tab/>
-        <w:t>“email”: “&lt;email&gt;”,</w:t>
-      </w:r>
-    </w:p>
-    <w:p>
-      <w:r>
-        <w:tab/>
-        <w:t>“phone”: “&lt;phone&gt;”,</w:t>
-      </w:r>
-    </w:p>
-    <w:p>
-      <w:r>
-        <w:tab/>
         <w:t>“guests”: “&lt;guests&gt;”,</w:t>
       </w:r>
     </w:p>
     <w:p>
       <w:r>
         <w:tab/>
-        <w:t>“date”: “&lt;date&gt;”</w:t>
-      </w:r>
-    </w:p>
+      </w:r>
+      <w:r>
+        <w:t>“</w:t>
+      </w:r>
+      <w:proofErr w:type="spellStart"/>
+      <w:r>
+        <w:t>datetime</w:t>
+      </w:r>
+      <w:proofErr w:type="spellEnd"/>
+      <w:r>
+        <w:t>”: “&lt;</w:t>
+      </w:r>
+      <w:proofErr w:type="spellStart"/>
+      <w:r>
+        <w:t>datetime</w:t>
+      </w:r>
+      <w:proofErr w:type="spellEnd"/>
+      <w:r>
+        <w:t>&gt;” (“</w:t>
+      </w:r>
+      <w:proofErr w:type="spellStart"/>
+      <w:r>
+        <w:t>yyyy</w:t>
+      </w:r>
+      <w:proofErr w:type="spellEnd"/>
+      <w:r>
+        <w:t>-mm-</w:t>
+      </w:r>
+      <w:proofErr w:type="spellStart"/>
+      <w:r>
+        <w:t>dd</w:t>
+      </w:r>
+      <w:proofErr w:type="spellEnd"/>
+      <w:r>
+        <w:t xml:space="preserve"> </w:t>
+      </w:r>
+      <w:proofErr w:type="spellStart"/>
+      <w:r>
+        <w:t>hh:</w:t>
+      </w:r>
+      <w:proofErr w:type="gramStart"/>
+      <w:r>
+        <w:t>mm:ss</w:t>
+      </w:r>
+      <w:proofErr w:type="spellEnd"/>
+      <w:proofErr w:type="gramEnd"/>
+      <w:r>
+        <w:t>”)</w:t>
+      </w:r>
+    </w:p>
+    <w:p/>
     <w:p>
       <w:r>
         <w:t>}</w:t>
@@ -313,21 +338,12 @@
       </w:r>
       <w:proofErr w:type="spellEnd"/>
       <w:r>
-        <w:t>/restaurant/booking</w:t>
-      </w:r>
-      <w:r>
-        <w:t>s</w:t>
-      </w:r>
-      <w:r>
-        <w:t>/</w:t>
-      </w:r>
-    </w:p>
-    <w:p>
-      <w:r>
-        <w:t xml:space="preserve">Method: </w:t>
-      </w:r>
-      <w:r>
-        <w:t>GET</w:t>
+        <w:t>/restaurant/bookings/</w:t>
+      </w:r>
+    </w:p>
+    <w:p>
+      <w:r>
+        <w:t>Method: GET</w:t>
       </w:r>
     </w:p>
     <w:p>
@@ -365,16 +381,7 @@
       </w:r>
       <w:proofErr w:type="spellEnd"/>
       <w:r>
-        <w:t>/</w:t>
-      </w:r>
-      <w:r>
-        <w:t>tip</w:t>
-      </w:r>
-      <w:r>
-        <w:t>/</w:t>
-      </w:r>
-      <w:r>
-        <w:t>new/</w:t>
+        <w:t>/tip/new/</w:t>
       </w:r>
     </w:p>
     <w:p>
@@ -395,10 +402,7 @@
     <w:p>
       <w:r>
         <w:tab/>
-        <w:t>“</w:t>
-      </w:r>
-      <w:r>
-        <w:t>tip”: “&lt;tip&gt;”</w:t>
+        <w:t>“tip”: “&lt;tip&gt;”</w:t>
       </w:r>
     </w:p>
     <w:p>
@@ -417,21 +421,12 @@
       </w:r>
       <w:proofErr w:type="spellEnd"/>
       <w:r>
-        <w:t>/tip/</w:t>
-      </w:r>
-      <w:r>
-        <w:t>get</w:t>
-      </w:r>
-      <w:r>
-        <w:t>/</w:t>
-      </w:r>
-    </w:p>
-    <w:p>
-      <w:r>
-        <w:t xml:space="preserve">Method: </w:t>
-      </w:r>
-      <w:r>
-        <w:t>GET</w:t>
+        <w:t>/tip/get/</w:t>
+      </w:r>
+    </w:p>
+    <w:p>
+      <w:r>
+        <w:t>Method: GET</w:t>
       </w:r>
     </w:p>
     <w:p>
@@ -459,6 +454,68 @@
         <w:t>Events</w:t>
       </w:r>
     </w:p>
+    <w:p>
+      <w:bookmarkStart w:id="0" w:name="_GoBack"/>
+      <w:bookmarkEnd w:id="0"/>
+    </w:p>
+    <w:p>
+      <w:r>
+        <w:t>Endpoint: /</w:t>
+      </w:r>
+      <w:proofErr w:type="spellStart"/>
+      <w:r>
+        <w:t>api</w:t>
+      </w:r>
+      <w:proofErr w:type="spellEnd"/>
+      <w:r>
+        <w:t>/events/register/</w:t>
+      </w:r>
+    </w:p>
+    <w:p>
+      <w:r>
+        <w:t>Method: POST</w:t>
+      </w:r>
+    </w:p>
+    <w:p>
+      <w:r>
+        <w:t>AUTH: Token</w:t>
+      </w:r>
+    </w:p>
+    <w:p>
+      <w:r>
+        <w:t xml:space="preserve">JSON Request: </w:t>
+      </w:r>
+    </w:p>
+    <w:p>
+      <w:r>
+        <w:t>{</w:t>
+      </w:r>
+    </w:p>
+    <w:p>
+      <w:r>
+        <w:tab/>
+        <w:t>“event”: “&lt;</w:t>
+      </w:r>
+      <w:proofErr w:type="spellStart"/>
+      <w:r>
+        <w:t>eventID</w:t>
+      </w:r>
+      <w:proofErr w:type="spellEnd"/>
+      <w:r>
+        <w:t>&gt;”,</w:t>
+      </w:r>
+    </w:p>
+    <w:p>
+      <w:r>
+        <w:tab/>
+        <w:t>“attendees”: “&lt;attendees&gt;”</w:t>
+      </w:r>
+    </w:p>
+    <w:p>
+      <w:r>
+        <w:t>}</w:t>
+      </w:r>
+    </w:p>
     <w:p/>
     <w:p>
       <w:r>
@@ -470,24 +527,82 @@
       </w:r>
       <w:proofErr w:type="spellEnd"/>
       <w:r>
+        <w:t>/registration/update/</w:t>
+      </w:r>
+    </w:p>
+    <w:p>
+      <w:r>
+        <w:t>Method: POST</w:t>
+      </w:r>
+    </w:p>
+    <w:p>
+      <w:r>
+        <w:t>AUTH: Token</w:t>
+      </w:r>
+    </w:p>
+    <w:p>
+      <w:r>
+        <w:t xml:space="preserve">JSON Request: </w:t>
+      </w:r>
+    </w:p>
+    <w:p>
+      <w:r>
+        <w:t>{</w:t>
+      </w:r>
+    </w:p>
+    <w:p>
+      <w:r>
+        <w:tab/>
+        <w:t>“event”: “&lt;</w:t>
+      </w:r>
+      <w:proofErr w:type="spellStart"/>
+      <w:r>
+        <w:t>eventID</w:t>
+      </w:r>
+      <w:proofErr w:type="spellEnd"/>
+      <w:r>
+        <w:t>&gt;”,</w:t>
+      </w:r>
+    </w:p>
+    <w:p>
+      <w:r>
+        <w:tab/>
+        <w:t>“attendees”: “&lt;attendees&gt;”</w:t>
+      </w:r>
+    </w:p>
+    <w:p>
+      <w:r>
+        <w:t>}</w:t>
+      </w:r>
+    </w:p>
+    <w:p/>
+    <w:p>
+      <w:r>
+        <w:t>Endpoint: /</w:t>
+      </w:r>
+      <w:proofErr w:type="spellStart"/>
+      <w:r>
+        <w:t>api</w:t>
+      </w:r>
+      <w:proofErr w:type="spellEnd"/>
+      <w:r>
+        <w:t>/events/registrations/&lt;</w:t>
+      </w:r>
+      <w:proofErr w:type="spellStart"/>
+      <w:r>
+        <w:t>eventID</w:t>
+      </w:r>
+      <w:proofErr w:type="spellEnd"/>
+      <w:r>
+        <w:t>&gt;</w:t>
+      </w:r>
+      <w:r>
         <w:t>/</w:t>
       </w:r>
-      <w:r>
-        <w:t>events</w:t>
-      </w:r>
-      <w:r>
-        <w:t>/</w:t>
-      </w:r>
-      <w:r>
-        <w:t>register</w:t>
-      </w:r>
-      <w:r>
-        <w:t>/</w:t>
-      </w:r>
-    </w:p>
-    <w:p>
-      <w:r>
-        <w:t>Method: POST</w:t>
+    </w:p>
+    <w:p>
+      <w:r>
+        <w:t>Method: GET</w:t>
       </w:r>
     </w:p>
     <w:p>
@@ -502,49 +617,6 @@
     </w:p>
     <w:p>
       <w:r>
-        <w:tab/>
-        <w:t>“</w:t>
-      </w:r>
-      <w:r>
-        <w:t>user</w:t>
-      </w:r>
-      <w:r>
-        <w:t>”: “&lt;</w:t>
-      </w:r>
-      <w:proofErr w:type="spellStart"/>
-      <w:r>
-        <w:t>userID</w:t>
-      </w:r>
-      <w:proofErr w:type="spellEnd"/>
-      <w:r>
-        <w:t>&gt;”</w:t>
-      </w:r>
-      <w:r>
-        <w:t>,</w:t>
-      </w:r>
-    </w:p>
-    <w:p>
-      <w:r>
-        <w:tab/>
-        <w:t>“event”: “&lt;</w:t>
-      </w:r>
-      <w:proofErr w:type="spellStart"/>
-      <w:r>
-        <w:t>eventID</w:t>
-      </w:r>
-      <w:proofErr w:type="spellEnd"/>
-      <w:r>
-        <w:t>&gt;”,</w:t>
-      </w:r>
-    </w:p>
-    <w:p>
-      <w:r>
-        <w:tab/>
-        <w:t>“attendees”: “&lt;attendees&gt;”</w:t>
-      </w:r>
-    </w:p>
-    <w:p>
-      <w:r>
         <w:t>}</w:t>
       </w:r>
     </w:p>
@@ -559,153 +631,7 @@
       </w:r>
       <w:proofErr w:type="spellEnd"/>
       <w:r>
-        <w:t>/</w:t>
-      </w:r>
-      <w:r>
-        <w:t>registration</w:t>
-      </w:r>
-      <w:r>
-        <w:t>/</w:t>
-      </w:r>
-      <w:r>
-        <w:t>update</w:t>
-      </w:r>
-      <w:r>
-        <w:t>/</w:t>
-      </w:r>
-    </w:p>
-    <w:p>
-      <w:r>
-        <w:t>Method: POST</w:t>
-      </w:r>
-    </w:p>
-    <w:p>
-      <w:r>
-        <w:t xml:space="preserve">JSON Request: </w:t>
-      </w:r>
-    </w:p>
-    <w:p>
-      <w:r>
-        <w:t>{</w:t>
-      </w:r>
-    </w:p>
-    <w:p>
-      <w:r>
-        <w:tab/>
-        <w:t>“user”: “&lt;</w:t>
-      </w:r>
-      <w:proofErr w:type="spellStart"/>
-      <w:r>
-        <w:t>userID</w:t>
-      </w:r>
-      <w:proofErr w:type="spellEnd"/>
-      <w:r>
-        <w:t>&gt;”,</w:t>
-      </w:r>
-    </w:p>
-    <w:p>
-      <w:r>
-        <w:tab/>
-        <w:t>“event”: “&lt;</w:t>
-      </w:r>
-      <w:proofErr w:type="spellStart"/>
-      <w:r>
-        <w:t>eventID</w:t>
-      </w:r>
-      <w:proofErr w:type="spellEnd"/>
-      <w:r>
-        <w:t>&gt;”,</w:t>
-      </w:r>
-    </w:p>
-    <w:p>
-      <w:r>
-        <w:tab/>
-        <w:t>“attendees”: “&lt;attendees&gt;”</w:t>
-      </w:r>
-    </w:p>
-    <w:p>
-      <w:r>
-        <w:t>}</w:t>
-      </w:r>
-    </w:p>
-    <w:p/>
-    <w:p>
-      <w:r>
-        <w:t>Endpoint: /</w:t>
-      </w:r>
-      <w:proofErr w:type="spellStart"/>
-      <w:r>
-        <w:t>api</w:t>
-      </w:r>
-      <w:proofErr w:type="spellEnd"/>
-      <w:r>
-        <w:t>/</w:t>
-      </w:r>
-      <w:r>
-        <w:t>events</w:t>
-      </w:r>
-      <w:r>
-        <w:t>/</w:t>
-      </w:r>
-      <w:r>
-        <w:t>registrations</w:t>
-      </w:r>
-      <w:r>
-        <w:t>/</w:t>
-      </w:r>
-      <w:r>
-        <w:t>&lt;</w:t>
-      </w:r>
-      <w:proofErr w:type="spellStart"/>
-      <w:r>
-        <w:t>eventID</w:t>
-      </w:r>
-      <w:proofErr w:type="spellEnd"/>
-      <w:r>
-        <w:t>&gt;</w:t>
-      </w:r>
-    </w:p>
-    <w:p>
-      <w:r>
-        <w:t xml:space="preserve">Method: </w:t>
-      </w:r>
-      <w:r>
-        <w:t>GET</w:t>
-      </w:r>
-    </w:p>
-    <w:p>
-      <w:r>
-        <w:t xml:space="preserve">JSON Request: </w:t>
-      </w:r>
-    </w:p>
-    <w:p>
-      <w:r>
-        <w:t>{</w:t>
-      </w:r>
-    </w:p>
-    <w:p>
-      <w:r>
-        <w:t>}</w:t>
-      </w:r>
-    </w:p>
-    <w:p/>
-    <w:p>
-      <w:r>
-        <w:t>Endpoint: /</w:t>
-      </w:r>
-      <w:proofErr w:type="spellStart"/>
-      <w:r>
-        <w:t>api</w:t>
-      </w:r>
-      <w:proofErr w:type="spellEnd"/>
-      <w:r>
-        <w:t>/events/</w:t>
-      </w:r>
-      <w:r>
-        <w:t>all</w:t>
-      </w:r>
-      <w:r>
-        <w:t>/</w:t>
+        <w:t>/events/all/</w:t>
       </w:r>
     </w:p>
     <w:p>
@@ -739,14 +665,58 @@
       </w:r>
       <w:proofErr w:type="spellEnd"/>
       <w:r>
+        <w:t>/events/registrations/</w:t>
+      </w:r>
+    </w:p>
+    <w:p>
+      <w:r>
+        <w:t>Method: GET</w:t>
+      </w:r>
+    </w:p>
+    <w:p>
+      <w:r>
+        <w:t xml:space="preserve">JSON Request: </w:t>
+      </w:r>
+    </w:p>
+    <w:p>
+      <w:r>
+        <w:t>{</w:t>
+      </w:r>
+    </w:p>
+    <w:p>
+      <w:r>
+        <w:t>}</w:t>
+      </w:r>
+    </w:p>
+    <w:p>
+      <w:r>
+        <w:t>Endpoint: /</w:t>
+      </w:r>
+      <w:proofErr w:type="spellStart"/>
+      <w:r>
+        <w:t>api</w:t>
+      </w:r>
+      <w:proofErr w:type="spellEnd"/>
+      <w:r>
         <w:t>/events/</w:t>
       </w:r>
       <w:r>
-        <w:t>registrations</w:t>
+        <w:t>check</w:t>
       </w:r>
       <w:r>
         <w:t>/</w:t>
       </w:r>
+      <w:r>
+        <w:t>&lt;</w:t>
+      </w:r>
+      <w:proofErr w:type="spellStart"/>
+      <w:r>
+        <w:t>eventID</w:t>
+      </w:r>
+      <w:proofErr w:type="spellEnd"/>
+      <w:r>
+        <w:t>&gt;/</w:t>
+      </w:r>
     </w:p>
     <w:p>
       <w:r>
@@ -768,6 +738,7 @@
         <w:t>}</w:t>
       </w:r>
     </w:p>
+    <w:p/>
     <w:p/>
     <w:p>
       <w:pPr>
@@ -797,30 +768,12 @@
       </w:r>
       <w:proofErr w:type="spellEnd"/>
       <w:r>
-        <w:t>/</w:t>
-      </w:r>
-      <w:r>
-        <w:t>forum</w:t>
-      </w:r>
-      <w:r>
-        <w:t>/</w:t>
-      </w:r>
-      <w:r>
-        <w:t>thread</w:t>
-      </w:r>
-      <w:r>
-        <w:t>/</w:t>
-      </w:r>
-      <w:r>
-        <w:t>new/</w:t>
-      </w:r>
-    </w:p>
-    <w:p>
-      <w:r>
-        <w:t xml:space="preserve">Method: </w:t>
-      </w:r>
-      <w:r>
-        <w:t>POST</w:t>
+        <w:t>/forum/thread/new/</w:t>
+      </w:r>
+    </w:p>
+    <w:p>
+      <w:r>
+        <w:t>Method: POST</w:t>
       </w:r>
     </w:p>
     <w:p>
@@ -883,13 +836,7 @@
       </w:r>
       <w:proofErr w:type="spellEnd"/>
       <w:r>
-        <w:t>/forum/</w:t>
-      </w:r>
-      <w:r>
-        <w:t>post</w:t>
-      </w:r>
-      <w:r>
-        <w:t>/new/</w:t>
+        <w:t>/forum/post/new/</w:t>
       </w:r>
     </w:p>
     <w:p>
@@ -910,17 +857,19 @@
     <w:p>
       <w:r>
         <w:tab/>
-        <w:t>“</w:t>
-      </w:r>
-      <w:r>
-        <w:t>post</w:t>
-      </w:r>
-      <w:r>
-        <w:t>”: “&lt;</w:t>
-      </w:r>
-      <w:r>
-        <w:t>post</w:t>
-      </w:r>
+        <w:t>“post”: “&lt;post&gt;”</w:t>
+      </w:r>
+    </w:p>
+    <w:p>
+      <w:r>
+        <w:tab/>
+        <w:t>“thread”: “&lt;</w:t>
+      </w:r>
+      <w:proofErr w:type="spellStart"/>
+      <w:r>
+        <w:t>threadID</w:t>
+      </w:r>
+      <w:proofErr w:type="spellEnd"/>
       <w:r>
         <w:t>&gt;”</w:t>
       </w:r>
@@ -928,17 +877,11 @@
     <w:p>
       <w:r>
         <w:tab/>
-        <w:t>“</w:t>
-      </w:r>
-      <w:r>
-        <w:t>thread</w:t>
-      </w:r>
-      <w:r>
-        <w:t>”: “&lt;</w:t>
-      </w:r>
-      <w:proofErr w:type="spellStart"/>
-      <w:r>
-        <w:t>threadID</w:t>
+        <w:t>“user”: “&lt;</w:t>
+      </w:r>
+      <w:proofErr w:type="spellStart"/>
+      <w:r>
+        <w:t>userID</w:t>
       </w:r>
       <w:proofErr w:type="spellEnd"/>
       <w:r>
@@ -947,25 +890,12 @@
     </w:p>
     <w:p>
       <w:r>
-        <w:tab/>
-        <w:t>“user”: “&lt;</w:t>
-      </w:r>
-      <w:proofErr w:type="spellStart"/>
-      <w:r>
-        <w:t>userID</w:t>
-      </w:r>
-      <w:proofErr w:type="spellEnd"/>
-      <w:r>
-        <w:t>&gt;”</w:t>
-      </w:r>
-    </w:p>
-    <w:p>
-      <w:r>
         <w:t>}</w:t>
       </w:r>
     </w:p>
     <w:p>
       <w:r>
+        <w:lastRenderedPageBreak/>
         <w:br w:type="page"/>
       </w:r>
     </w:p>
@@ -1166,8 +1096,6 @@
       <w:r>
         <w:t>user: root</w:t>
       </w:r>
-      <w:bookmarkStart w:id="0" w:name="_GoBack"/>
-      <w:bookmarkEnd w:id="0"/>
     </w:p>
     <w:p>
       <w:r>

</xml_diff>